<commit_message>
Added clone proof screenshot
</commit_message>
<xml_diff>
--- a/Lab01/screenshots/Ahmed Bilal-24PWBCS1292-WT-SPRING26-Lab01.docx
+++ b/Lab01/screenshots/Ahmed Bilal-24PWBCS1292-WT-SPRING26-Lab01.docx
@@ -1186,10 +1186,166 @@
           <w:sz w:val="44"/>
           <w:szCs w:val="44"/>
         </w:rPr>
-        <w:t>Task 09 :-</w:t>
-      </w:r>
+        <w:t xml:space="preserve">Task </w:t>
+      </w:r>
+      <w:proofErr w:type="gramStart"/>
+      <w:r>
+        <w:rPr>
+          <w:rFonts w:ascii="Futura LT" w:hAnsi="Futura LT"/>
+          <w:sz w:val="44"/>
+          <w:szCs w:val="44"/>
+        </w:rPr>
+        <w:t>09 :</w:t>
+      </w:r>
+      <w:proofErr w:type="gramEnd"/>
+      <w:r>
+        <w:rPr>
+          <w:rFonts w:ascii="Futura LT" w:hAnsi="Futura LT"/>
+          <w:sz w:val="44"/>
+          <w:szCs w:val="44"/>
+        </w:rPr>
+        <w:t>-</w:t>
+      </w:r>
+    </w:p>
+    <w:p>
+      <w:pPr>
+        <w:rPr>
+          <w:rFonts w:ascii="Futura LT" w:hAnsi="Futura LT"/>
+          <w:sz w:val="44"/>
+          <w:szCs w:val="44"/>
+        </w:rPr>
+      </w:pPr>
+      <w:r>
+        <w:rPr>
+          <w:rFonts w:ascii="Futura LT" w:hAnsi="Futura LT"/>
+          <w:sz w:val="44"/>
+          <w:szCs w:val="44"/>
+        </w:rPr>
+        <w:drawing>
+          <wp:inline distT="0" distB="0" distL="0" distR="0" wp14:anchorId="313757C6" wp14:editId="1F45F3F0">
+            <wp:extent cx="5486400" cy="3242945"/>
+            <wp:effectExtent l="0" t="0" r="0" b="0"/>
+            <wp:docPr id="13" name="Picture 13"/>
+            <wp:cNvGraphicFramePr>
+              <a:graphicFrameLocks xmlns:a="http://schemas.openxmlformats.org/drawingml/2006/main" noChangeAspect="1"/>
+            </wp:cNvGraphicFramePr>
+            <a:graphic xmlns:a="http://schemas.openxmlformats.org/drawingml/2006/main">
+              <a:graphicData uri="http://schemas.openxmlformats.org/drawingml/2006/picture">
+                <pic:pic xmlns:pic="http://schemas.openxmlformats.org/drawingml/2006/picture">
+                  <pic:nvPicPr>
+                    <pic:cNvPr id="1" name=""/>
+                    <pic:cNvPicPr/>
+                  </pic:nvPicPr>
+                  <pic:blipFill>
+                    <a:blip r:embed="rId17"/>
+                    <a:stretch>
+                      <a:fillRect/>
+                    </a:stretch>
+                  </pic:blipFill>
+                  <pic:spPr>
+                    <a:xfrm>
+                      <a:off x="0" y="0"/>
+                      <a:ext cx="5486400" cy="3242945"/>
+                    </a:xfrm>
+                    <a:prstGeom prst="rect">
+                      <a:avLst/>
+                    </a:prstGeom>
+                  </pic:spPr>
+                </pic:pic>
+              </a:graphicData>
+            </a:graphic>
+          </wp:inline>
+        </w:drawing>
+      </w:r>
+    </w:p>
+    <w:p>
+      <w:pPr>
+        <w:rPr>
+          <w:rFonts w:ascii="Futura LT" w:hAnsi="Futura LT"/>
+          <w:sz w:val="44"/>
+          <w:szCs w:val="44"/>
+        </w:rPr>
+      </w:pPr>
+    </w:p>
+    <w:p>
+      <w:pPr>
+        <w:rPr>
+          <w:rFonts w:ascii="Futura LT" w:hAnsi="Futura LT"/>
+          <w:sz w:val="44"/>
+          <w:szCs w:val="44"/>
+        </w:rPr>
+      </w:pPr>
+    </w:p>
+    <w:p>
+      <w:pPr>
+        <w:rPr>
+          <w:rFonts w:ascii="Futura LT" w:hAnsi="Futura LT"/>
+          <w:sz w:val="44"/>
+          <w:szCs w:val="44"/>
+        </w:rPr>
+      </w:pPr>
       <w:bookmarkStart w:id="0" w:name="_GoBack"/>
       <w:bookmarkEnd w:id="0"/>
+      <w:r>
+        <w:rPr>
+          <w:rFonts w:ascii="Futura LT" w:hAnsi="Futura LT"/>
+          <w:sz w:val="44"/>
+          <w:szCs w:val="44"/>
+        </w:rPr>
+        <w:lastRenderedPageBreak/>
+        <w:t>Task 10 :-</w:t>
+      </w:r>
+    </w:p>
+    <w:p>
+      <w:pPr>
+        <w:rPr>
+          <w:rFonts w:ascii="Futura LT" w:hAnsi="Futura LT"/>
+          <w:sz w:val="44"/>
+          <w:szCs w:val="44"/>
+        </w:rPr>
+      </w:pPr>
+      <w:r>
+        <w:rPr>
+          <w:rFonts w:ascii="Futura LT" w:hAnsi="Futura LT"/>
+          <w:sz w:val="44"/>
+          <w:szCs w:val="44"/>
+        </w:rPr>
+        <w:drawing>
+          <wp:inline distT="0" distB="0" distL="0" distR="0" wp14:anchorId="062672AB" wp14:editId="0EA5E755">
+            <wp:extent cx="5486400" cy="1917700"/>
+            <wp:effectExtent l="0" t="0" r="0" b="6350"/>
+            <wp:docPr id="14" name="Picture 14"/>
+            <wp:cNvGraphicFramePr>
+              <a:graphicFrameLocks xmlns:a="http://schemas.openxmlformats.org/drawingml/2006/main" noChangeAspect="1"/>
+            </wp:cNvGraphicFramePr>
+            <a:graphic xmlns:a="http://schemas.openxmlformats.org/drawingml/2006/main">
+              <a:graphicData uri="http://schemas.openxmlformats.org/drawingml/2006/picture">
+                <pic:pic xmlns:pic="http://schemas.openxmlformats.org/drawingml/2006/picture">
+                  <pic:nvPicPr>
+                    <pic:cNvPr id="1" name=""/>
+                    <pic:cNvPicPr/>
+                  </pic:nvPicPr>
+                  <pic:blipFill>
+                    <a:blip r:embed="rId18"/>
+                    <a:stretch>
+                      <a:fillRect/>
+                    </a:stretch>
+                  </pic:blipFill>
+                  <pic:spPr>
+                    <a:xfrm>
+                      <a:off x="0" y="0"/>
+                      <a:ext cx="5486400" cy="1917700"/>
+                    </a:xfrm>
+                    <a:prstGeom prst="rect">
+                      <a:avLst/>
+                    </a:prstGeom>
+                  </pic:spPr>
+                </pic:pic>
+              </a:graphicData>
+            </a:graphic>
+          </wp:inline>
+        </w:drawing>
+      </w:r>
     </w:p>
     <w:sectPr>
       <w:pgSz w:w="12240" w:h="15840"/>

</xml_diff>